<commit_message>
Added Insufficient fund response code and transaction hash parameter in token transfer response.
</commit_message>
<xml_diff>
--- a/documents/API_Specification_CoinClaim Rest APIs_v0.8.docx
+++ b/documents/API_Specification_CoinClaim Rest APIs_v0.8.docx
@@ -1608,8 +1608,6 @@
         </w:rPr>
         <w:br w:type="page"/>
       </w:r>
-      <w:bookmarkStart w:id="0" w:name="_GoBack"/>
-      <w:bookmarkEnd w:id="0"/>
     </w:p>
     <w:sdt>
       <w:sdtPr>
@@ -2561,199 +2559,199 @@
       <w:pPr>
         <w:pStyle w:val="Heading1"/>
       </w:pPr>
-      <w:bookmarkStart w:id="1" w:name="_Toc520816245"/>
+      <w:bookmarkStart w:id="0" w:name="_Toc520816245"/>
       <w:r>
         <w:lastRenderedPageBreak/>
         <w:t>Introduction</w:t>
       </w:r>
+      <w:bookmarkEnd w:id="0"/>
+    </w:p>
+    <w:p>
+      <w:pPr>
+        <w:spacing w:after="0"/>
+        <w:rPr>
+          <w:rFonts w:cstheme="minorHAnsi"/>
+        </w:rPr>
+      </w:pPr>
+      <w:r>
+        <w:rPr>
+          <w:rFonts w:cstheme="minorHAnsi"/>
+        </w:rPr>
+        <w:t xml:space="preserve">This document contains the </w:t>
+      </w:r>
+      <w:r>
+        <w:rPr>
+          <w:rFonts w:cstheme="minorHAnsi"/>
+        </w:rPr>
+        <w:t xml:space="preserve">information about </w:t>
+      </w:r>
+      <w:r>
+        <w:rPr>
+          <w:rFonts w:cstheme="minorHAnsi"/>
+        </w:rPr>
+        <w:t xml:space="preserve">service endpoints, method types, request-response parameters </w:t>
+      </w:r>
+      <w:r>
+        <w:rPr>
+          <w:rFonts w:cstheme="minorHAnsi"/>
+        </w:rPr>
+        <w:t xml:space="preserve">for </w:t>
+      </w:r>
+      <w:r>
+        <w:rPr>
+          <w:rFonts w:cstheme="minorHAnsi"/>
+        </w:rPr>
+        <w:t xml:space="preserve">all </w:t>
+      </w:r>
+      <w:r>
+        <w:rPr>
+          <w:rFonts w:cstheme="minorHAnsi"/>
+        </w:rPr>
+        <w:t xml:space="preserve">the </w:t>
+      </w:r>
+      <w:r>
+        <w:rPr>
+          <w:rFonts w:cstheme="minorHAnsi"/>
+        </w:rPr>
+        <w:t xml:space="preserve">REST </w:t>
+      </w:r>
+      <w:r>
+        <w:rPr>
+          <w:rFonts w:cstheme="minorHAnsi"/>
+        </w:rPr>
+        <w:t xml:space="preserve">APIs </w:t>
+      </w:r>
+      <w:r>
+        <w:rPr>
+          <w:rFonts w:cstheme="minorHAnsi"/>
+        </w:rPr>
+        <w:t xml:space="preserve">to be consumed by </w:t>
+      </w:r>
+      <w:r>
+        <w:rPr>
+          <w:rFonts w:cstheme="minorHAnsi"/>
+        </w:rPr>
+        <w:t>CoinClaim.io</w:t>
+      </w:r>
+      <w:r>
+        <w:rPr>
+          <w:rFonts w:cstheme="minorHAnsi"/>
+        </w:rPr>
+        <w:t xml:space="preserve"> </w:t>
+      </w:r>
+      <w:r>
+        <w:rPr>
+          <w:rFonts w:cstheme="minorHAnsi"/>
+        </w:rPr>
+        <w:t>backend system</w:t>
+      </w:r>
+      <w:r>
+        <w:rPr>
+          <w:rFonts w:cstheme="minorHAnsi"/>
+        </w:rPr>
+        <w:t>.</w:t>
+      </w:r>
+      <w:r>
+        <w:rPr>
+          <w:rFonts w:cstheme="minorHAnsi"/>
+        </w:rPr>
+        <w:t xml:space="preserve"> </w:t>
+      </w:r>
+    </w:p>
+    <w:p>
+      <w:pPr>
+        <w:spacing w:after="0"/>
+        <w:rPr>
+          <w:rFonts w:cstheme="minorHAnsi"/>
+        </w:rPr>
+      </w:pPr>
+    </w:p>
+    <w:p>
+      <w:pPr>
+        <w:rPr>
+          <w:rFonts w:cstheme="minorHAnsi"/>
+        </w:rPr>
+      </w:pPr>
+      <w:r>
+        <w:rPr>
+          <w:rFonts w:cstheme="minorHAnsi"/>
+        </w:rPr>
+        <w:t xml:space="preserve">Services </w:t>
+      </w:r>
+      <w:r>
+        <w:rPr>
+          <w:rFonts w:cstheme="minorHAnsi"/>
+        </w:rPr>
+        <w:t>will be</w:t>
+      </w:r>
+      <w:r>
+        <w:rPr>
+          <w:rFonts w:cstheme="minorHAnsi"/>
+        </w:rPr>
+        <w:t xml:space="preserve"> </w:t>
+      </w:r>
+      <w:r>
+        <w:rPr>
+          <w:rFonts w:cstheme="minorHAnsi"/>
+        </w:rPr>
+        <w:t xml:space="preserve">exposed </w:t>
+      </w:r>
+      <w:r>
+        <w:rPr>
+          <w:rFonts w:cstheme="minorHAnsi"/>
+        </w:rPr>
+        <w:t>as r</w:t>
+      </w:r>
+      <w:r>
+        <w:rPr>
+          <w:rFonts w:cstheme="minorHAnsi"/>
+        </w:rPr>
+        <w:t xml:space="preserve">est services </w:t>
+      </w:r>
+      <w:r>
+        <w:rPr>
+          <w:rFonts w:cstheme="minorHAnsi"/>
+        </w:rPr>
+        <w:t>over</w:t>
+      </w:r>
+      <w:r>
+        <w:rPr>
+          <w:rFonts w:cstheme="minorHAnsi"/>
+        </w:rPr>
+        <w:t xml:space="preserve"> HTTPS (Http over SSL or HTTP Secure)</w:t>
+      </w:r>
+      <w:r>
+        <w:rPr>
+          <w:rFonts w:cstheme="minorHAnsi"/>
+        </w:rPr>
+        <w:t xml:space="preserve"> </w:t>
+      </w:r>
+      <w:r>
+        <w:rPr>
+          <w:rFonts w:cstheme="minorHAnsi"/>
+        </w:rPr>
+        <w:t>protocol.</w:t>
+      </w:r>
+    </w:p>
+    <w:p>
+      <w:pPr>
+        <w:pStyle w:val="Heading1"/>
+      </w:pPr>
+      <w:bookmarkStart w:id="1" w:name="_Toc520816246"/>
+      <w:r>
+        <w:t>REST APIs</w:t>
+      </w:r>
       <w:bookmarkEnd w:id="1"/>
     </w:p>
     <w:p>
       <w:pPr>
-        <w:spacing w:after="0"/>
-        <w:rPr>
-          <w:rFonts w:cstheme="minorHAnsi"/>
-        </w:rPr>
-      </w:pPr>
-      <w:r>
-        <w:rPr>
-          <w:rFonts w:cstheme="minorHAnsi"/>
-        </w:rPr>
-        <w:t xml:space="preserve">This document contains the </w:t>
-      </w:r>
-      <w:r>
-        <w:rPr>
-          <w:rFonts w:cstheme="minorHAnsi"/>
-        </w:rPr>
-        <w:t xml:space="preserve">information about </w:t>
-      </w:r>
-      <w:r>
-        <w:rPr>
-          <w:rFonts w:cstheme="minorHAnsi"/>
-        </w:rPr>
-        <w:t xml:space="preserve">service endpoints, method types, request-response parameters </w:t>
-      </w:r>
-      <w:r>
-        <w:rPr>
-          <w:rFonts w:cstheme="minorHAnsi"/>
-        </w:rPr>
-        <w:t xml:space="preserve">for </w:t>
-      </w:r>
-      <w:r>
-        <w:rPr>
-          <w:rFonts w:cstheme="minorHAnsi"/>
-        </w:rPr>
-        <w:t xml:space="preserve">all </w:t>
-      </w:r>
-      <w:r>
-        <w:rPr>
-          <w:rFonts w:cstheme="minorHAnsi"/>
-        </w:rPr>
-        <w:t xml:space="preserve">the </w:t>
-      </w:r>
-      <w:r>
-        <w:rPr>
-          <w:rFonts w:cstheme="minorHAnsi"/>
-        </w:rPr>
-        <w:t xml:space="preserve">REST </w:t>
-      </w:r>
-      <w:r>
-        <w:rPr>
-          <w:rFonts w:cstheme="minorHAnsi"/>
-        </w:rPr>
-        <w:t xml:space="preserve">APIs </w:t>
-      </w:r>
-      <w:r>
-        <w:rPr>
-          <w:rFonts w:cstheme="minorHAnsi"/>
-        </w:rPr>
-        <w:t xml:space="preserve">to be consumed by </w:t>
-      </w:r>
-      <w:r>
-        <w:rPr>
-          <w:rFonts w:cstheme="minorHAnsi"/>
-        </w:rPr>
-        <w:t>CoinClaim.io</w:t>
-      </w:r>
-      <w:r>
-        <w:rPr>
-          <w:rFonts w:cstheme="minorHAnsi"/>
-        </w:rPr>
-        <w:t xml:space="preserve"> </w:t>
-      </w:r>
-      <w:r>
-        <w:rPr>
-          <w:rFonts w:cstheme="minorHAnsi"/>
-        </w:rPr>
-        <w:t>backend system</w:t>
-      </w:r>
-      <w:r>
-        <w:rPr>
-          <w:rFonts w:cstheme="minorHAnsi"/>
-        </w:rPr>
-        <w:t>.</w:t>
-      </w:r>
-      <w:r>
-        <w:rPr>
-          <w:rFonts w:cstheme="minorHAnsi"/>
-        </w:rPr>
-        <w:t xml:space="preserve"> </w:t>
-      </w:r>
-    </w:p>
-    <w:p>
-      <w:pPr>
-        <w:spacing w:after="0"/>
-        <w:rPr>
-          <w:rFonts w:cstheme="minorHAnsi"/>
-        </w:rPr>
-      </w:pPr>
-    </w:p>
-    <w:p>
-      <w:pPr>
-        <w:rPr>
-          <w:rFonts w:cstheme="minorHAnsi"/>
-        </w:rPr>
-      </w:pPr>
-      <w:r>
-        <w:rPr>
-          <w:rFonts w:cstheme="minorHAnsi"/>
-        </w:rPr>
-        <w:t xml:space="preserve">Services </w:t>
-      </w:r>
-      <w:r>
-        <w:rPr>
-          <w:rFonts w:cstheme="minorHAnsi"/>
-        </w:rPr>
-        <w:t>will be</w:t>
-      </w:r>
-      <w:r>
-        <w:rPr>
-          <w:rFonts w:cstheme="minorHAnsi"/>
-        </w:rPr>
-        <w:t xml:space="preserve"> </w:t>
-      </w:r>
-      <w:r>
-        <w:rPr>
-          <w:rFonts w:cstheme="minorHAnsi"/>
-        </w:rPr>
-        <w:t xml:space="preserve">exposed </w:t>
-      </w:r>
-      <w:r>
-        <w:rPr>
-          <w:rFonts w:cstheme="minorHAnsi"/>
-        </w:rPr>
-        <w:t>as r</w:t>
-      </w:r>
-      <w:r>
-        <w:rPr>
-          <w:rFonts w:cstheme="minorHAnsi"/>
-        </w:rPr>
-        <w:t xml:space="preserve">est services </w:t>
-      </w:r>
-      <w:r>
-        <w:rPr>
-          <w:rFonts w:cstheme="minorHAnsi"/>
-        </w:rPr>
-        <w:t>over</w:t>
-      </w:r>
-      <w:r>
-        <w:rPr>
-          <w:rFonts w:cstheme="minorHAnsi"/>
-        </w:rPr>
-        <w:t xml:space="preserve"> HTTPS (Http over SSL or HTTP Secure)</w:t>
-      </w:r>
-      <w:r>
-        <w:rPr>
-          <w:rFonts w:cstheme="minorHAnsi"/>
-        </w:rPr>
-        <w:t xml:space="preserve"> </w:t>
-      </w:r>
-      <w:r>
-        <w:rPr>
-          <w:rFonts w:cstheme="minorHAnsi"/>
-        </w:rPr>
-        <w:t>protocol.</w:t>
-      </w:r>
-    </w:p>
-    <w:p>
-      <w:pPr>
-        <w:pStyle w:val="Heading1"/>
-      </w:pPr>
-      <w:bookmarkStart w:id="2" w:name="_Toc520816246"/>
-      <w:r>
-        <w:t>REST APIs</w:t>
+        <w:pStyle w:val="Heading2"/>
+      </w:pPr>
+      <w:bookmarkStart w:id="2" w:name="_Toc520816247"/>
+      <w:r>
+        <w:t>Access Token</w:t>
       </w:r>
       <w:bookmarkEnd w:id="2"/>
-    </w:p>
-    <w:p>
-      <w:pPr>
-        <w:pStyle w:val="Heading2"/>
-      </w:pPr>
-      <w:bookmarkStart w:id="3" w:name="_Toc520816247"/>
-      <w:r>
-        <w:t>Access Token</w:t>
-      </w:r>
-      <w:bookmarkEnd w:id="3"/>
     </w:p>
     <w:p>
       <w:r>
@@ -3773,12 +3771,12 @@
       <w:pPr>
         <w:pStyle w:val="Heading2"/>
       </w:pPr>
-      <w:bookmarkStart w:id="4" w:name="_Toc520816248"/>
+      <w:bookmarkStart w:id="3" w:name="_Toc520816248"/>
       <w:r>
         <w:lastRenderedPageBreak/>
         <w:t>Generate Address</w:t>
       </w:r>
-      <w:bookmarkEnd w:id="4"/>
+      <w:bookmarkEnd w:id="3"/>
     </w:p>
     <w:p>
       <w:r>
@@ -5712,11 +5710,11 @@
       <w:pPr>
         <w:pStyle w:val="Heading2"/>
       </w:pPr>
-      <w:bookmarkStart w:id="5" w:name="_Toc520816249"/>
+      <w:bookmarkStart w:id="4" w:name="_Toc520816249"/>
       <w:r>
         <w:t>Transfer Tokens</w:t>
       </w:r>
-      <w:bookmarkEnd w:id="5"/>
+      <w:bookmarkEnd w:id="4"/>
     </w:p>
     <w:p>
       <w:r>
@@ -11260,6 +11258,73 @@
         <w:tab/>
         <w:t>]</w:t>
       </w:r>
+      <w:r>
+        <w:rPr>
+          <w:rFonts w:ascii="Courier New" w:hAnsi="Courier New" w:cs="Courier New"/>
+          <w:noProof/>
+          <w:sz w:val="20"/>
+        </w:rPr>
+        <w:t>,</w:t>
+      </w:r>
+    </w:p>
+    <w:p>
+      <w:pPr>
+        <w:pStyle w:val="NoSpacing"/>
+        <w:ind w:left="720"/>
+        <w:rPr>
+          <w:rFonts w:ascii="Courier New" w:hAnsi="Courier New" w:cs="Courier New"/>
+          <w:noProof/>
+          <w:sz w:val="20"/>
+        </w:rPr>
+      </w:pPr>
+      <w:r>
+        <w:rPr>
+          <w:rFonts w:ascii="Courier New" w:hAnsi="Courier New" w:cs="Courier New"/>
+          <w:noProof/>
+          <w:sz w:val="20"/>
+        </w:rPr>
+        <w:t>"</w:t>
+      </w:r>
+      <w:proofErr w:type="spellStart"/>
+      <w:r>
+        <w:rPr>
+          <w:noProof/>
+        </w:rPr>
+        <w:t>transactionHash</w:t>
+      </w:r>
+      <w:proofErr w:type="spellEnd"/>
+      <w:r>
+        <w:rPr>
+          <w:rFonts w:ascii="Courier New" w:hAnsi="Courier New" w:cs="Courier New"/>
+          <w:noProof/>
+          <w:sz w:val="20"/>
+        </w:rPr>
+        <w:t xml:space="preserve">": </w:t>
+      </w:r>
+      <w:bookmarkStart w:id="5" w:name="_GoBack"/>
+      <w:bookmarkEnd w:id="5"/>
+      <w:r>
+        <w:rPr>
+          <w:rFonts w:ascii="Courier New" w:hAnsi="Courier New" w:cs="Courier New"/>
+          <w:noProof/>
+          <w:sz w:val="20"/>
+        </w:rPr>
+        <w:t>"</w:t>
+      </w:r>
+      <w:r>
+        <w:rPr>
+          <w:noProof/>
+        </w:rPr>
+        <w:t>0xa640483d8450f42b6c70c35d295e17ec49cd57de1e74c13f6f8aa1b96c17dfea</w:t>
+      </w:r>
+      <w:r>
+        <w:rPr>
+          <w:rFonts w:ascii="Courier New" w:hAnsi="Courier New" w:cs="Courier New"/>
+          <w:noProof/>
+          <w:sz w:val="20"/>
+        </w:rPr>
+        <w:t>"</w:t>
+      </w:r>
     </w:p>
     <w:p>
       <w:pPr>
@@ -11960,34 +12025,7 @@
           <w:sz w:val="20"/>
           <w:lang w:val="en-US"/>
         </w:rPr>
-        <w:t>"</w:t>
-      </w:r>
-      <w:r>
-        <w:rPr>
-          <w:rFonts w:ascii="Courier New" w:eastAsia="Times New Roman" w:hAnsi="Courier New" w:cs="Courier New"/>
-          <w:noProof/>
-          <w:sz w:val="20"/>
-          <w:lang w:val="en-US"/>
-        </w:rPr>
-        <w:t>status</w:t>
-      </w:r>
-      <w:r>
-        <w:rPr>
-          <w:rFonts w:ascii="Courier New" w:eastAsia="Times New Roman" w:hAnsi="Courier New" w:cs="Courier New"/>
-          <w:noProof/>
-          <w:sz w:val="20"/>
-          <w:lang w:val="en-US"/>
-        </w:rPr>
-        <w:t>": </w:t>
-      </w:r>
-      <w:r>
-        <w:rPr>
-          <w:rFonts w:ascii="Courier New" w:eastAsia="Times New Roman" w:hAnsi="Courier New" w:cs="Courier New"/>
-          <w:noProof/>
-          <w:sz w:val="20"/>
-          <w:lang w:val="en-US"/>
-        </w:rPr>
-        <w:t>400,</w:t>
+        <w:t>"status": 400,</w:t>
       </w:r>
     </w:p>
     <w:p>
@@ -12008,34 +12046,7 @@
           <w:sz w:val="20"/>
           <w:lang w:val="en-US"/>
         </w:rPr>
-        <w:t>"</w:t>
-      </w:r>
-      <w:r>
-        <w:rPr>
-          <w:rFonts w:ascii="Courier New" w:eastAsia="Times New Roman" w:hAnsi="Courier New" w:cs="Courier New"/>
-          <w:noProof/>
-          <w:sz w:val="20"/>
-          <w:lang w:val="en-US"/>
-        </w:rPr>
-        <w:t>code</w:t>
-      </w:r>
-      <w:r>
-        <w:rPr>
-          <w:rFonts w:ascii="Courier New" w:eastAsia="Times New Roman" w:hAnsi="Courier New" w:cs="Courier New"/>
-          <w:noProof/>
-          <w:sz w:val="20"/>
-          <w:lang w:val="en-US"/>
-        </w:rPr>
-        <w:t>": </w:t>
-      </w:r>
-      <w:r>
-        <w:rPr>
-          <w:rFonts w:ascii="Courier New" w:eastAsia="Times New Roman" w:hAnsi="Courier New" w:cs="Courier New"/>
-          <w:noProof/>
-          <w:sz w:val="20"/>
-          <w:lang w:val="en-US"/>
-        </w:rPr>
-        <w:t>819,</w:t>
+        <w:t>"code": 819,</w:t>
       </w:r>
     </w:p>
     <w:p>
@@ -12056,43 +12067,99 @@
           <w:sz w:val="20"/>
           <w:lang w:val="en-US"/>
         </w:rPr>
-        <w:t>"</w:t>
-      </w:r>
-      <w:r>
-        <w:rPr>
-          <w:rFonts w:ascii="Courier New" w:eastAsia="Times New Roman" w:hAnsi="Courier New" w:cs="Courier New"/>
-          <w:noProof/>
-          <w:sz w:val="20"/>
-          <w:lang w:val="en-US"/>
-        </w:rPr>
-        <w:t>message</w:t>
-      </w:r>
-      <w:r>
-        <w:rPr>
-          <w:rFonts w:ascii="Courier New" w:eastAsia="Times New Roman" w:hAnsi="Courier New" w:cs="Courier New"/>
-          <w:noProof/>
-          <w:sz w:val="20"/>
-          <w:lang w:val="en-US"/>
-        </w:rPr>
-        <w:t>": "</w:t>
-      </w:r>
-      <w:r>
-        <w:rPr>
-          <w:rFonts w:ascii="Courier New" w:eastAsia="Times New Roman" w:hAnsi="Courier New" w:cs="Courier New"/>
-          <w:noProof/>
-          <w:sz w:val="20"/>
-          <w:lang w:val="en-US"/>
-        </w:rPr>
-        <w:t>INTERNAL_SERVER_ERROR</w:t>
-      </w:r>
-      <w:r>
-        <w:rPr>
-          <w:rFonts w:ascii="Courier New" w:eastAsia="Times New Roman" w:hAnsi="Courier New" w:cs="Courier New"/>
-          <w:noProof/>
-          <w:sz w:val="20"/>
-          <w:lang w:val="en-US"/>
-        </w:rPr>
-        <w:t>"</w:t>
+        <w:t>"message": "INTERNAL_SERVER_ERROR",</w:t>
+      </w:r>
+    </w:p>
+    <w:p>
+      <w:pPr>
+        <w:spacing w:after="0"/>
+        <w:ind w:firstLine="720"/>
+        <w:rPr>
+          <w:rFonts w:ascii="Courier New" w:eastAsia="Times New Roman" w:hAnsi="Courier New" w:cs="Courier New"/>
+          <w:noProof/>
+          <w:sz w:val="20"/>
+          <w:lang w:val="en-US"/>
+        </w:rPr>
+      </w:pPr>
+      <w:r>
+        <w:rPr>
+          <w:rFonts w:ascii="Courier New" w:eastAsia="Times New Roman" w:hAnsi="Courier New" w:cs="Courier New"/>
+          <w:noProof/>
+          <w:sz w:val="20"/>
+          <w:lang w:val="en-US"/>
+        </w:rPr>
+        <w:t>"errors": [{</w:t>
+      </w:r>
+    </w:p>
+    <w:p>
+      <w:pPr>
+        <w:spacing w:after="0"/>
+        <w:ind w:left="720" w:firstLine="720"/>
+        <w:rPr>
+          <w:rFonts w:ascii="Courier New" w:eastAsia="Times New Roman" w:hAnsi="Courier New" w:cs="Courier New"/>
+          <w:noProof/>
+          <w:sz w:val="20"/>
+          <w:lang w:val="en-US"/>
+        </w:rPr>
+      </w:pPr>
+      <w:r>
+        <w:rPr>
+          <w:rFonts w:ascii="Courier New" w:eastAsia="Times New Roman" w:hAnsi="Courier New" w:cs="Courier New"/>
+          <w:noProof/>
+          <w:sz w:val="20"/>
+          <w:lang w:val="en-US"/>
+        </w:rPr>
+        <w:t>"code": 819,</w:t>
+      </w:r>
+    </w:p>
+    <w:p>
+      <w:pPr>
+        <w:spacing w:after="0"/>
+        <w:ind w:left="720" w:firstLine="720"/>
+        <w:rPr>
+          <w:rFonts w:ascii="Courier New" w:eastAsia="Times New Roman" w:hAnsi="Courier New" w:cs="Courier New"/>
+          <w:noProof/>
+          <w:sz w:val="20"/>
+          <w:lang w:val="en-US"/>
+        </w:rPr>
+      </w:pPr>
+      <w:r>
+        <w:rPr>
+          <w:rFonts w:ascii="Courier New" w:eastAsia="Times New Roman" w:hAnsi="Courier New" w:cs="Courier New"/>
+          <w:noProof/>
+          <w:sz w:val="20"/>
+          <w:lang w:val="en-US"/>
+        </w:rPr>
+        <w:t>"message": "Intrinsic gas too low"</w:t>
+      </w:r>
+    </w:p>
+    <w:p>
+      <w:pPr>
+        <w:spacing w:after="0"/>
+        <w:ind w:firstLine="720"/>
+        <w:rPr>
+          <w:rFonts w:eastAsia="Times New Roman"/>
+          <w:noProof/>
+          <w:lang w:val="en-US"/>
+        </w:rPr>
+      </w:pPr>
+      <w:r>
+        <w:rPr>
+          <w:rFonts w:ascii="Courier New" w:eastAsia="Times New Roman" w:hAnsi="Courier New" w:cs="Courier New"/>
+          <w:noProof/>
+          <w:sz w:val="20"/>
+          <w:lang w:val="en-US"/>
+        </w:rPr>
+        <w:t>}</w:t>
+      </w:r>
+      <w:r>
+        <w:rPr>
+          <w:rFonts w:ascii="Courier New" w:eastAsia="Times New Roman" w:hAnsi="Courier New" w:cs="Courier New"/>
+          <w:noProof/>
+          <w:sz w:val="20"/>
+          <w:lang w:val="en-US"/>
+        </w:rPr>
+        <w:t>]</w:t>
       </w:r>
       <w:r>
         <w:rPr>
@@ -12107,6 +12174,129 @@
     <w:p>
       <w:pPr>
         <w:spacing w:after="0"/>
+        <w:ind w:firstLine="360"/>
+        <w:rPr>
+          <w:rFonts w:ascii="Courier New" w:eastAsia="Times New Roman" w:hAnsi="Courier New" w:cs="Courier New"/>
+          <w:noProof/>
+          <w:sz w:val="20"/>
+          <w:lang w:val="en-US"/>
+        </w:rPr>
+      </w:pPr>
+      <w:r>
+        <w:rPr>
+          <w:rFonts w:ascii="Courier New" w:eastAsia="Times New Roman" w:hAnsi="Courier New" w:cs="Courier New"/>
+          <w:noProof/>
+          <w:sz w:val="20"/>
+          <w:lang w:val="en-US"/>
+        </w:rPr>
+        <w:t>}</w:t>
+      </w:r>
+    </w:p>
+    <w:p>
+      <w:pPr>
+        <w:spacing w:after="0"/>
+        <w:ind w:firstLine="360"/>
+        <w:rPr>
+          <w:rFonts w:ascii="Courier New" w:eastAsia="Times New Roman" w:hAnsi="Courier New" w:cs="Courier New"/>
+          <w:noProof/>
+          <w:sz w:val="20"/>
+          <w:lang w:val="en-US"/>
+        </w:rPr>
+      </w:pPr>
+    </w:p>
+    <w:p>
+      <w:pPr>
+        <w:spacing w:after="0"/>
+        <w:ind w:firstLine="360"/>
+        <w:rPr>
+          <w:rFonts w:ascii="Courier New" w:eastAsia="Times New Roman" w:hAnsi="Courier New" w:cs="Courier New"/>
+          <w:noProof/>
+          <w:sz w:val="20"/>
+          <w:lang w:val="en-US"/>
+        </w:rPr>
+      </w:pPr>
+    </w:p>
+    <w:p>
+      <w:pPr>
+        <w:spacing w:after="0"/>
+        <w:ind w:firstLine="360"/>
+        <w:rPr>
+          <w:rFonts w:ascii="Courier New" w:eastAsia="Times New Roman" w:hAnsi="Courier New" w:cs="Courier New"/>
+          <w:noProof/>
+          <w:sz w:val="20"/>
+          <w:lang w:val="en-US"/>
+        </w:rPr>
+      </w:pPr>
+    </w:p>
+    <w:p>
+      <w:pPr>
+        <w:spacing w:after="0"/>
+        <w:ind w:firstLine="360"/>
+        <w:rPr>
+          <w:rFonts w:ascii="Courier New" w:eastAsia="Times New Roman" w:hAnsi="Courier New" w:cs="Courier New"/>
+          <w:noProof/>
+          <w:sz w:val="20"/>
+          <w:lang w:val="en-US"/>
+        </w:rPr>
+      </w:pPr>
+    </w:p>
+    <w:p>
+      <w:pPr>
+        <w:spacing w:after="0"/>
+        <w:ind w:firstLine="360"/>
+        <w:rPr>
+          <w:rFonts w:ascii="Courier New" w:eastAsia="Times New Roman" w:hAnsi="Courier New" w:cs="Courier New"/>
+          <w:noProof/>
+          <w:sz w:val="20"/>
+          <w:lang w:val="en-US"/>
+        </w:rPr>
+      </w:pPr>
+    </w:p>
+    <w:p>
+      <w:pPr>
+        <w:spacing w:after="0"/>
+        <w:ind w:firstLine="360"/>
+        <w:rPr>
+          <w:rFonts w:ascii="Courier New" w:eastAsia="Times New Roman" w:hAnsi="Courier New" w:cs="Courier New"/>
+          <w:noProof/>
+          <w:sz w:val="20"/>
+          <w:lang w:val="en-US"/>
+        </w:rPr>
+      </w:pPr>
+      <w:r>
+        <w:rPr>
+          <w:rFonts w:ascii="Courier New" w:eastAsia="Times New Roman" w:hAnsi="Courier New" w:cs="Courier New"/>
+          <w:noProof/>
+          <w:sz w:val="20"/>
+          <w:lang w:val="en-US"/>
+        </w:rPr>
+        <w:t>{</w:t>
+      </w:r>
+    </w:p>
+    <w:p>
+      <w:pPr>
+        <w:spacing w:after="0"/>
+        <w:ind w:left="720"/>
+        <w:rPr>
+          <w:rFonts w:ascii="Courier New" w:eastAsia="Times New Roman" w:hAnsi="Courier New" w:cs="Courier New"/>
+          <w:noProof/>
+          <w:sz w:val="20"/>
+          <w:lang w:val="en-US"/>
+        </w:rPr>
+      </w:pPr>
+      <w:r>
+        <w:rPr>
+          <w:rFonts w:ascii="Courier New" w:eastAsia="Times New Roman" w:hAnsi="Courier New" w:cs="Courier New"/>
+          <w:noProof/>
+          <w:sz w:val="20"/>
+          <w:lang w:val="en-US"/>
+        </w:rPr>
+        <w:t>"status": 500,</w:t>
+      </w:r>
+    </w:p>
+    <w:p>
+      <w:pPr>
+        <w:spacing w:after="0"/>
         <w:ind w:firstLine="720"/>
         <w:rPr>
           <w:rFonts w:ascii="Courier New" w:eastAsia="Times New Roman" w:hAnsi="Courier New" w:cs="Courier New"/>
@@ -12122,43 +12312,49 @@
           <w:sz w:val="20"/>
           <w:lang w:val="en-US"/>
         </w:rPr>
-        <w:t>"</w:t>
-      </w:r>
-      <w:r>
-        <w:rPr>
-          <w:rFonts w:ascii="Courier New" w:eastAsia="Times New Roman" w:hAnsi="Courier New" w:cs="Courier New"/>
-          <w:noProof/>
-          <w:sz w:val="20"/>
-          <w:lang w:val="en-US"/>
-        </w:rPr>
-        <w:t>errors</w:t>
-      </w:r>
-      <w:r>
-        <w:rPr>
-          <w:rFonts w:ascii="Courier New" w:eastAsia="Times New Roman" w:hAnsi="Courier New" w:cs="Courier New"/>
-          <w:noProof/>
-          <w:sz w:val="20"/>
-          <w:lang w:val="en-US"/>
-        </w:rPr>
-        <w:t>": </w:t>
-      </w:r>
-      <w:r>
-        <w:rPr>
-          <w:rFonts w:ascii="Courier New" w:eastAsia="Times New Roman" w:hAnsi="Courier New" w:cs="Courier New"/>
-          <w:noProof/>
-          <w:sz w:val="20"/>
-          <w:lang w:val="en-US"/>
-        </w:rPr>
-        <w:t>[</w:t>
-      </w:r>
-      <w:r>
-        <w:rPr>
-          <w:rFonts w:ascii="Courier New" w:eastAsia="Times New Roman" w:hAnsi="Courier New" w:cs="Courier New"/>
-          <w:noProof/>
-          <w:sz w:val="20"/>
-          <w:lang w:val="en-US"/>
-        </w:rPr>
-        <w:t>{</w:t>
+        <w:t>"code": 820,</w:t>
+      </w:r>
+    </w:p>
+    <w:p>
+      <w:pPr>
+        <w:spacing w:after="0"/>
+        <w:ind w:firstLine="720"/>
+        <w:rPr>
+          <w:rFonts w:ascii="Courier New" w:eastAsia="Times New Roman" w:hAnsi="Courier New" w:cs="Courier New"/>
+          <w:noProof/>
+          <w:sz w:val="20"/>
+          <w:lang w:val="en-US"/>
+        </w:rPr>
+      </w:pPr>
+      <w:r>
+        <w:rPr>
+          <w:rFonts w:ascii="Courier New" w:eastAsia="Times New Roman" w:hAnsi="Courier New" w:cs="Courier New"/>
+          <w:noProof/>
+          <w:sz w:val="20"/>
+          <w:lang w:val="en-US"/>
+        </w:rPr>
+        <w:t>"message": "INTERNAL_SERVER_ERROR",</w:t>
+      </w:r>
+    </w:p>
+    <w:p>
+      <w:pPr>
+        <w:spacing w:after="0"/>
+        <w:ind w:firstLine="720"/>
+        <w:rPr>
+          <w:rFonts w:ascii="Courier New" w:eastAsia="Times New Roman" w:hAnsi="Courier New" w:cs="Courier New"/>
+          <w:noProof/>
+          <w:sz w:val="20"/>
+          <w:lang w:val="en-US"/>
+        </w:rPr>
+      </w:pPr>
+      <w:r>
+        <w:rPr>
+          <w:rFonts w:ascii="Courier New" w:eastAsia="Times New Roman" w:hAnsi="Courier New" w:cs="Courier New"/>
+          <w:noProof/>
+          <w:sz w:val="20"/>
+          <w:lang w:val="en-US"/>
+        </w:rPr>
+        <w:t>"errors": [{</w:t>
       </w:r>
     </w:p>
     <w:p>
@@ -12179,34 +12375,7 @@
           <w:sz w:val="20"/>
           <w:lang w:val="en-US"/>
         </w:rPr>
-        <w:t>"</w:t>
-      </w:r>
-      <w:r>
-        <w:rPr>
-          <w:rFonts w:ascii="Courier New" w:eastAsia="Times New Roman" w:hAnsi="Courier New" w:cs="Courier New"/>
-          <w:noProof/>
-          <w:sz w:val="20"/>
-          <w:lang w:val="en-US"/>
-        </w:rPr>
-        <w:t>code</w:t>
-      </w:r>
-      <w:r>
-        <w:rPr>
-          <w:rFonts w:ascii="Courier New" w:eastAsia="Times New Roman" w:hAnsi="Courier New" w:cs="Courier New"/>
-          <w:noProof/>
-          <w:sz w:val="20"/>
-          <w:lang w:val="en-US"/>
-        </w:rPr>
-        <w:t>": </w:t>
-      </w:r>
-      <w:r>
-        <w:rPr>
-          <w:rFonts w:ascii="Courier New" w:eastAsia="Times New Roman" w:hAnsi="Courier New" w:cs="Courier New"/>
-          <w:noProof/>
-          <w:sz w:val="20"/>
-          <w:lang w:val="en-US"/>
-        </w:rPr>
-        <w:t>819,</w:t>
+        <w:t>"code": 820,</w:t>
       </w:r>
     </w:p>
     <w:p>
@@ -12227,43 +12396,7 @@
           <w:sz w:val="20"/>
           <w:lang w:val="en-US"/>
         </w:rPr>
-        <w:t>"</w:t>
-      </w:r>
-      <w:r>
-        <w:rPr>
-          <w:rFonts w:ascii="Courier New" w:eastAsia="Times New Roman" w:hAnsi="Courier New" w:cs="Courier New"/>
-          <w:noProof/>
-          <w:sz w:val="20"/>
-          <w:lang w:val="en-US"/>
-        </w:rPr>
-        <w:t>message</w:t>
-      </w:r>
-      <w:r>
-        <w:rPr>
-          <w:rFonts w:ascii="Courier New" w:eastAsia="Times New Roman" w:hAnsi="Courier New" w:cs="Courier New"/>
-          <w:noProof/>
-          <w:sz w:val="20"/>
-          <w:lang w:val="en-US"/>
-        </w:rPr>
-        <w:t>": "</w:t>
-      </w:r>
-      <w:r>
-        <w:rPr>
-          <w:rFonts w:ascii="Courier New" w:eastAsia="Times New Roman" w:hAnsi="Courier New" w:cs="Courier New"/>
-          <w:noProof/>
-          <w:sz w:val="20"/>
-          <w:lang w:val="en-US"/>
-        </w:rPr>
-        <w:t>Intrinsic gas too low</w:t>
-      </w:r>
-      <w:r>
-        <w:rPr>
-          <w:rFonts w:ascii="Courier New" w:eastAsia="Times New Roman" w:hAnsi="Courier New" w:cs="Courier New"/>
-          <w:noProof/>
-          <w:sz w:val="20"/>
-          <w:lang w:val="en-US"/>
-        </w:rPr>
-        <w:t>"</w:t>
+        <w:t>"message": "Insufficient funds to transfer"</w:t>
       </w:r>
     </w:p>
     <w:p>
@@ -12271,37 +12404,20 @@
         <w:spacing w:after="0"/>
         <w:ind w:firstLine="720"/>
         <w:rPr>
-          <w:rFonts w:eastAsia="Times New Roman"/>
-          <w:noProof/>
-          <w:lang w:val="en-US"/>
-        </w:rPr>
-      </w:pPr>
-      <w:r>
-        <w:rPr>
-          <w:rFonts w:ascii="Courier New" w:eastAsia="Times New Roman" w:hAnsi="Courier New" w:cs="Courier New"/>
-          <w:noProof/>
-          <w:sz w:val="20"/>
-          <w:lang w:val="en-US"/>
-        </w:rPr>
-        <w:t>}</w:t>
-      </w:r>
-      <w:r>
-        <w:rPr>
-          <w:rFonts w:ascii="Courier New" w:eastAsia="Times New Roman" w:hAnsi="Courier New" w:cs="Courier New"/>
-          <w:noProof/>
-          <w:sz w:val="20"/>
-          <w:lang w:val="en-US"/>
-        </w:rPr>
-        <w:t>]</w:t>
-      </w:r>
-      <w:r>
-        <w:rPr>
-          <w:rFonts w:ascii="Courier New" w:eastAsia="Times New Roman" w:hAnsi="Courier New" w:cs="Courier New"/>
-          <w:noProof/>
-          <w:sz w:val="20"/>
-          <w:lang w:val="en-US"/>
-        </w:rPr>
-        <w:t>,</w:t>
+          <w:rFonts w:ascii="Courier New" w:eastAsia="Times New Roman" w:hAnsi="Courier New" w:cs="Courier New"/>
+          <w:noProof/>
+          <w:sz w:val="20"/>
+          <w:lang w:val="en-US"/>
+        </w:rPr>
+      </w:pPr>
+      <w:r>
+        <w:rPr>
+          <w:rFonts w:ascii="Courier New" w:eastAsia="Times New Roman" w:hAnsi="Courier New" w:cs="Courier New"/>
+          <w:noProof/>
+          <w:sz w:val="20"/>
+          <w:lang w:val="en-US"/>
+        </w:rPr>
+        <w:t>}],</w:t>
       </w:r>
     </w:p>
     <w:p>
@@ -12355,7 +12471,6 @@
         <w:spacing w:line="276" w:lineRule="auto"/>
       </w:pPr>
       <w:r>
-        <w:lastRenderedPageBreak/>
         <w:t>Account</w:t>
       </w:r>
       <w:r>
@@ -13420,6 +13535,78 @@
     </w:p>
     <w:p>
       <w:pPr>
+        <w:spacing w:after="0" w:line="360" w:lineRule="auto"/>
+        <w:ind w:firstLine="360"/>
+        <w:rPr>
+          <w:rFonts w:ascii="Courier New" w:eastAsia="Times New Roman" w:hAnsi="Courier New" w:cs="Courier New"/>
+          <w:noProof/>
+          <w:sz w:val="20"/>
+          <w:lang w:val="en-US"/>
+        </w:rPr>
+      </w:pPr>
+    </w:p>
+    <w:p>
+      <w:pPr>
+        <w:spacing w:after="0" w:line="360" w:lineRule="auto"/>
+        <w:ind w:firstLine="360"/>
+        <w:rPr>
+          <w:rFonts w:ascii="Courier New" w:eastAsia="Times New Roman" w:hAnsi="Courier New" w:cs="Courier New"/>
+          <w:noProof/>
+          <w:sz w:val="20"/>
+          <w:lang w:val="en-US"/>
+        </w:rPr>
+      </w:pPr>
+    </w:p>
+    <w:p>
+      <w:pPr>
+        <w:spacing w:after="0" w:line="360" w:lineRule="auto"/>
+        <w:ind w:firstLine="360"/>
+        <w:rPr>
+          <w:rFonts w:ascii="Courier New" w:eastAsia="Times New Roman" w:hAnsi="Courier New" w:cs="Courier New"/>
+          <w:noProof/>
+          <w:sz w:val="20"/>
+          <w:lang w:val="en-US"/>
+        </w:rPr>
+      </w:pPr>
+    </w:p>
+    <w:p>
+      <w:pPr>
+        <w:spacing w:after="0" w:line="360" w:lineRule="auto"/>
+        <w:ind w:firstLine="360"/>
+        <w:rPr>
+          <w:rFonts w:ascii="Courier New" w:eastAsia="Times New Roman" w:hAnsi="Courier New" w:cs="Courier New"/>
+          <w:noProof/>
+          <w:sz w:val="20"/>
+          <w:lang w:val="en-US"/>
+        </w:rPr>
+      </w:pPr>
+    </w:p>
+    <w:p>
+      <w:pPr>
+        <w:spacing w:after="0" w:line="360" w:lineRule="auto"/>
+        <w:ind w:firstLine="360"/>
+        <w:rPr>
+          <w:rFonts w:ascii="Courier New" w:eastAsia="Times New Roman" w:hAnsi="Courier New" w:cs="Courier New"/>
+          <w:noProof/>
+          <w:sz w:val="20"/>
+          <w:lang w:val="en-US"/>
+        </w:rPr>
+      </w:pPr>
+    </w:p>
+    <w:p>
+      <w:pPr>
+        <w:spacing w:after="0" w:line="360" w:lineRule="auto"/>
+        <w:ind w:firstLine="360"/>
+        <w:rPr>
+          <w:rFonts w:ascii="Courier New" w:eastAsia="Times New Roman" w:hAnsi="Courier New" w:cs="Courier New"/>
+          <w:noProof/>
+          <w:sz w:val="20"/>
+          <w:lang w:val="en-US"/>
+        </w:rPr>
+      </w:pPr>
+    </w:p>
+    <w:p>
+      <w:pPr>
         <w:spacing w:after="0"/>
         <w:ind w:firstLine="360"/>
         <w:rPr>
@@ -13986,7 +14173,6 @@
       </w:pPr>
       <w:bookmarkStart w:id="7" w:name="_Toc520816251"/>
       <w:r>
-        <w:lastRenderedPageBreak/>
         <w:t>Save Token Details API</w:t>
       </w:r>
       <w:bookmarkEnd w:id="7"/>
@@ -14762,6 +14948,33 @@
     </w:p>
     <w:p>
       <w:pPr>
+        <w:spacing w:after="0"/>
+        <w:rPr>
+          <w:b/>
+          <w:i/>
+        </w:rPr>
+      </w:pPr>
+    </w:p>
+    <w:p>
+      <w:pPr>
+        <w:spacing w:after="0"/>
+        <w:rPr>
+          <w:b/>
+          <w:i/>
+        </w:rPr>
+      </w:pPr>
+    </w:p>
+    <w:p>
+      <w:pPr>
+        <w:spacing w:after="0"/>
+        <w:rPr>
+          <w:b/>
+          <w:i/>
+        </w:rPr>
+      </w:pPr>
+    </w:p>
+    <w:p>
+      <w:pPr>
         <w:pStyle w:val="ListParagraph"/>
         <w:numPr>
           <w:ilvl w:val="0"/>
@@ -15336,7 +15549,6 @@
       </w:pPr>
       <w:bookmarkStart w:id="8" w:name="_Toc520816252"/>
       <w:r>
-        <w:lastRenderedPageBreak/>
         <w:t>R</w:t>
       </w:r>
       <w:r>
@@ -15987,6 +16199,7 @@
               <w:jc w:val="center"/>
             </w:pPr>
             <w:r>
+              <w:lastRenderedPageBreak/>
               <w:t>814</w:t>
             </w:r>
           </w:p>
@@ -16186,6 +16399,41 @@
           <w:p>
             <w:r>
               <w:t>Gas is too low to process the transaction</w:t>
+            </w:r>
+          </w:p>
+        </w:tc>
+      </w:tr>
+      <w:tr>
+        <w:tc>
+          <w:tcPr>
+            <w:tcW w:w="1116" w:type="dxa"/>
+          </w:tcPr>
+          <w:p>
+            <w:pPr>
+              <w:jc w:val="center"/>
+            </w:pPr>
+            <w:r>
+              <w:t>820</w:t>
+            </w:r>
+          </w:p>
+        </w:tc>
+        <w:tc>
+          <w:tcPr>
+            <w:tcW w:w="4636" w:type="dxa"/>
+          </w:tcPr>
+          <w:p>
+            <w:r>
+              <w:t>INSUFFICIENT_FUNDS</w:t>
+            </w:r>
+          </w:p>
+        </w:tc>
+        <w:tc>
+          <w:tcPr>
+            <w:tcW w:w="3882" w:type="dxa"/>
+          </w:tcPr>
+          <w:p>
+            <w:r>
+              <w:t>Insufficient funds to perform transfer operation</w:t>
             </w:r>
           </w:p>
         </w:tc>
@@ -19539,7 +19787,7 @@
 </file>
 
 <file path=customXml/itemProps1.xml><?xml version="1.0" encoding="utf-8"?>
-<ds:datastoreItem xmlns:ds="http://schemas.openxmlformats.org/officeDocument/2006/customXml" ds:itemID="{91F568DE-3869-407E-A3CB-D1C3616600B0}">
+<ds:datastoreItem xmlns:ds="http://schemas.openxmlformats.org/officeDocument/2006/customXml" ds:itemID="{75EE7EF5-4D1E-4D28-A5B3-57C43345FC4F}">
   <ds:schemaRefs>
     <ds:schemaRef ds:uri="http://schemas.openxmlformats.org/officeDocument/2006/bibliography"/>
   </ds:schemaRefs>

</xml_diff>